<commit_message>
Wired up LEAP template - complete.
</commit_message>
<xml_diff>
--- a/resources/Templates/Leap_Admission_Plea_Judgment_Entry.docx
+++ b/resources/Templates/Leap_Admission_Plea_Judgment_Entry.docx
@@ -683,8 +683,53 @@
           <w:sz w:val="20"/>
           <w:szCs w:val="20"/>
         </w:rPr>
-        <w:t xml:space="preserve"> the charges below:</w:t>
-      </w:r>
+        <w:t xml:space="preserve"> the charge</w:t>
+      </w:r>
+      <w:r>
+        <w:rPr>
+          <w:rFonts w:ascii="Palatino Linotype" w:hAnsi="Palatino Linotype" w:cs="Times New Roman"/>
+          <w:sz w:val="20"/>
+          <w:szCs w:val="20"/>
+        </w:rPr>
+        <w:t>(</w:t>
+      </w:r>
+      <w:r>
+        <w:rPr>
+          <w:rFonts w:ascii="Palatino Linotype" w:hAnsi="Palatino Linotype" w:cs="Times New Roman"/>
+          <w:sz w:val="20"/>
+          <w:szCs w:val="20"/>
+        </w:rPr>
+        <w:t>s</w:t>
+      </w:r>
+      <w:r>
+        <w:rPr>
+          <w:rFonts w:ascii="Palatino Linotype" w:hAnsi="Palatino Linotype" w:cs="Times New Roman"/>
+          <w:sz w:val="20"/>
+          <w:szCs w:val="20"/>
+        </w:rPr>
+        <w:t>)</w:t>
+      </w:r>
+      <w:r>
+        <w:rPr>
+          <w:rFonts w:ascii="Palatino Linotype" w:hAnsi="Palatino Linotype" w:cs="Times New Roman"/>
+          <w:sz w:val="20"/>
+          <w:szCs w:val="20"/>
+        </w:rPr>
+        <w:t xml:space="preserve"> below:</w:t>
+      </w:r>
+    </w:p>
+    <w:p>
+      <w:pPr>
+        <w:spacing w:line="276" w:lineRule="auto"/>
+        <w:jc w:val="both"/>
+        <w:rPr>
+          <w:rFonts w:ascii="Palatino Linotype" w:hAnsi="Palatino Linotype" w:cs="Times New Roman"/>
+          <w:sz w:val="20"/>
+          <w:szCs w:val="20"/>
+        </w:rPr>
+      </w:pPr>
+      <w:bookmarkStart w:id="1" w:name="_GoBack"/>
+      <w:bookmarkEnd w:id="1"/>
     </w:p>
     <w:tbl>
       <w:tblPr>
@@ -1794,17 +1839,7 @@
           <w:sz w:val="20"/>
           <w:szCs w:val="20"/>
         </w:rPr>
-        <w:t>Defendant ente</w:t>
-      </w:r>
-      <w:bookmarkStart w:id="1" w:name="_GoBack"/>
-      <w:bookmarkEnd w:id="1"/>
-      <w:r>
-        <w:rPr>
-          <w:rFonts w:ascii="Palatino Linotype" w:hAnsi="Palatino Linotype" w:cs="Times New Roman"/>
-          <w:sz w:val="20"/>
-          <w:szCs w:val="20"/>
-        </w:rPr>
-        <w:t>red the plea knowingly, intelligently, and voluntarily.  The Court accepted the plea.</w:t>
+        <w:t>Defendant entered the plea knowingly, intelligently, and voluntarily.  The Court accepted the plea.</w:t>
       </w:r>
     </w:p>
     <w:p>
@@ -1942,7 +1977,26 @@
           <w:sz w:val="20"/>
           <w:szCs w:val="20"/>
         </w:rPr>
-        <w:t xml:space="preserve"> Suspension or No Operator’s License.  If Defendant does not complete the program requirements, the Court shall proceed with sentencing.  Should the LEAP Coordinator recommend early termination from the program based on Defendant’s failure to comply with the terms of the agreement, the case will be set for an earlier sentencing hearing with notice given to Defendant.  </w:t>
+        <w:t xml:space="preserve"> Suspension or No Operator’s License.  If Defendant does not complete the program requirements, the Court shall proceed with sentencing.  Should the LEAP Coordinator recommend early termination from the program based on Defendant’s failure to comply with the terms of the agreement, the case will be set for an earlier sentencing hearing with notice given to Defendant.</w:t>
+      </w:r>
+    </w:p>
+    <w:p>
+      <w:pPr>
+        <w:spacing w:line="276" w:lineRule="auto"/>
+        <w:jc w:val="both"/>
+        <w:rPr>
+          <w:rFonts w:ascii="Palatino Linotype" w:hAnsi="Palatino Linotype" w:cs="Times New Roman"/>
+          <w:sz w:val="20"/>
+          <w:szCs w:val="20"/>
+        </w:rPr>
+      </w:pPr>
+      <w:r>
+        <w:rPr>
+          <w:rFonts w:ascii="Palatino Linotype" w:hAnsi="Palatino Linotype" w:cs="Times New Roman"/>
+          <w:sz w:val="20"/>
+          <w:szCs w:val="20"/>
+        </w:rPr>
+        <w:t xml:space="preserve">  </w:t>
       </w:r>
     </w:p>
     <w:p>
@@ -2436,16 +2490,7 @@
         <w:sz w:val="20"/>
         <w:szCs w:val="20"/>
       </w:rPr>
-      <w:t>Plea_LEAP_</w:t>
-    </w:r>
-    <w:proofErr w:type="gramStart"/>
-    <w:r>
-      <w:rPr>
-        <w:rFonts w:ascii="Palatino Linotype" w:hAnsi="Palatino Linotype"/>
-        <w:sz w:val="20"/>
-        <w:szCs w:val="20"/>
-      </w:rPr>
-      <w:t>Agreement</w:t>
+      <w:t>Plea_LEAP_Agreement</w:t>
     </w:r>
     <w:proofErr w:type="spellEnd"/>
     <w:r>
@@ -2454,9 +2499,17 @@
         <w:sz w:val="20"/>
         <w:szCs w:val="20"/>
       </w:rPr>
+      <w:t xml:space="preserve"> </w:t>
+    </w:r>
+    <w:r>
+      <w:rPr>
+        <w:rFonts w:ascii="Palatino Linotype" w:hAnsi="Palatino Linotype"/>
+        <w:sz w:val="20"/>
+        <w:szCs w:val="20"/>
+      </w:rPr>
       <w:t>{</w:t>
     </w:r>
-    <w:proofErr w:type="gramEnd"/>
+    <w:proofErr w:type="gramStart"/>
     <w:r>
       <w:rPr>
         <w:rFonts w:ascii="Palatino Linotype" w:hAnsi="Palatino Linotype"/>
@@ -2472,7 +2525,16 @@
         <w:sz w:val="20"/>
         <w:szCs w:val="20"/>
       </w:rPr>
-      <w:t>case_number</w:t>
+      <w:t>case</w:t>
+    </w:r>
+    <w:proofErr w:type="gramEnd"/>
+    <w:r>
+      <w:rPr>
+        <w:rFonts w:ascii="Palatino Linotype" w:hAnsi="Palatino Linotype"/>
+        <w:sz w:val="20"/>
+        <w:szCs w:val="20"/>
+      </w:rPr>
+      <w:t>_number</w:t>
     </w:r>
     <w:proofErr w:type="spellEnd"/>
     <w:r>

</xml_diff>

<commit_message>
Updated case information model to dataclasses
</commit_message>
<xml_diff>
--- a/resources/Templates/Leap_Admission_Plea_Judgment_Entry.docx
+++ b/resources/Templates/Leap_Admission_Plea_Judgment_Entry.docx
@@ -728,8 +728,6 @@
           <w:szCs w:val="20"/>
         </w:rPr>
       </w:pPr>
-      <w:bookmarkStart w:id="1" w:name="_GoBack"/>
-      <w:bookmarkEnd w:id="1"/>
     </w:p>
     <w:tbl>
       <w:tblPr>
@@ -1893,11 +1891,14 @@
         <w:tab/>
         <w:t xml:space="preserve">This case is now set for sentencing on </w:t>
       </w:r>
-      <w:r>
-        <w:rPr>
-          <w:rFonts w:ascii="Palatino Linotype" w:hAnsi="Palatino Linotype" w:cs="Times New Roman"/>
-          <w:sz w:val="20"/>
-          <w:szCs w:val="20"/>
+      <w:bookmarkStart w:id="1" w:name="_GoBack"/>
+      <w:r>
+        <w:rPr>
+          <w:rFonts w:ascii="Palatino Linotype" w:hAnsi="Palatino Linotype" w:cs="Times New Roman"/>
+          <w:b/>
+          <w:sz w:val="20"/>
+          <w:szCs w:val="20"/>
+          <w:u w:val="single"/>
         </w:rPr>
         <w:t>{</w:t>
       </w:r>
@@ -1905,8 +1906,10 @@
       <w:r>
         <w:rPr>
           <w:rFonts w:ascii="Palatino Linotype" w:hAnsi="Palatino Linotype" w:cs="Times New Roman"/>
-          <w:sz w:val="20"/>
-          <w:szCs w:val="20"/>
+          <w:b/>
+          <w:sz w:val="20"/>
+          <w:szCs w:val="20"/>
+          <w:u w:val="single"/>
         </w:rPr>
         <w:t xml:space="preserve">{ </w:t>
       </w:r>
@@ -1914,8 +1917,10 @@
       <w:r>
         <w:rPr>
           <w:rFonts w:ascii="Palatino Linotype" w:hAnsi="Palatino Linotype" w:cs="Times New Roman"/>
-          <w:sz w:val="20"/>
-          <w:szCs w:val="20"/>
+          <w:b/>
+          <w:sz w:val="20"/>
+          <w:szCs w:val="20"/>
+          <w:u w:val="single"/>
         </w:rPr>
         <w:t>sentencing</w:t>
       </w:r>
@@ -1923,8 +1928,10 @@
       <w:r>
         <w:rPr>
           <w:rFonts w:ascii="Palatino Linotype" w:hAnsi="Palatino Linotype" w:cs="Times New Roman"/>
-          <w:sz w:val="20"/>
-          <w:szCs w:val="20"/>
+          <w:b/>
+          <w:sz w:val="20"/>
+          <w:szCs w:val="20"/>
+          <w:u w:val="single"/>
         </w:rPr>
         <w:t>_date</w:t>
       </w:r>
@@ -1932,11 +1939,14 @@
       <w:r>
         <w:rPr>
           <w:rFonts w:ascii="Palatino Linotype" w:hAnsi="Palatino Linotype" w:cs="Times New Roman"/>
-          <w:sz w:val="20"/>
-          <w:szCs w:val="20"/>
+          <w:b/>
+          <w:sz w:val="20"/>
+          <w:szCs w:val="20"/>
+          <w:u w:val="single"/>
         </w:rPr>
         <w:t xml:space="preserve"> }}</w:t>
       </w:r>
+      <w:bookmarkEnd w:id="1"/>
       <w:r>
         <w:rPr>
           <w:rFonts w:ascii="Palatino Linotype" w:hAnsi="Palatino Linotype" w:cs="Times New Roman"/>
@@ -3425,7 +3435,7 @@
   <a:extraClrSchemeLst/>
   <a:extLst>
     <a:ext uri="{05A4C25C-085E-4340-85A3-A5531E510DB2}">
-      <thm15:themeFamily xmlns:thm15="http://schemas.microsoft.com/office/thememl/2012/main" xmlns="" name="Office Theme" id="{62F939B6-93AF-4DB8-9C6B-D6C7DFDC589F}" vid="{4A3C46E8-61CC-4603-A589-7422A47A8E4A}"/>
+      <thm15:themeFamily xmlns="" xmlns:thm15="http://schemas.microsoft.com/office/thememl/2012/main" name="Office Theme" id="{62F939B6-93AF-4DB8-9C6B-D6C7DFDC589F}" vid="{4A3C46E8-61CC-4603-A589-7422A47A8E4A}"/>
     </a:ext>
   </a:extLst>
 </a:theme>

</xml_diff>